<commit_message>
removed counter code and updated resume
</commit_message>
<xml_diff>
--- a/MikeSnell_Resume.docx
+++ b/MikeSnell_Resume.docx
@@ -109,15 +109,7 @@
           <w:color w:val="auto"/>
           <w:sz w:val="20"/>
         </w:rPr>
-        <w:t>, have a wide range of professional enterprise production experience in IT – supporting systems in both B2B and B2C relationships, and looking for an opportunity to grow as a cloud professional.</w:t>
-      </w:r>
-      <w:r>
-        <w:rPr>
-          <w:rFonts w:asciiTheme="majorHAnsi" w:hAnsiTheme="majorHAnsi" w:cstheme="majorHAnsi"/>
-          <w:color w:val="auto"/>
-          <w:sz w:val="20"/>
-        </w:rPr>
-        <w:t xml:space="preserve"> </w:t>
+        <w:t xml:space="preserve">, have a wide range of professional enterprise production experience in IT – supporting systems in both B2B and B2C relationships, and looking for an opportunity to grow as a cloud professional. </w:t>
       </w:r>
     </w:p>
     <w:p>
@@ -662,34 +654,7 @@
           <w:sz w:val="20"/>
           <w:szCs w:val="20"/>
         </w:rPr>
-        <w:t xml:space="preserve">system uptime </w:t>
-      </w:r>
-      <w:r>
-        <w:rPr>
-          <w:rFonts w:asciiTheme="majorHAnsi" w:hAnsiTheme="majorHAnsi" w:cstheme="majorHAnsi"/>
-          <w:bCs/>
-          <w:sz w:val="20"/>
-          <w:szCs w:val="20"/>
-        </w:rPr>
-        <w:t>(Unix Servers, Oracle DBs</w:t>
-      </w:r>
-      <w:r>
-        <w:rPr>
-          <w:rFonts w:asciiTheme="majorHAnsi" w:hAnsiTheme="majorHAnsi" w:cstheme="majorHAnsi"/>
-          <w:bCs/>
-          <w:sz w:val="20"/>
-          <w:szCs w:val="20"/>
-        </w:rPr>
-        <w:t>, Web Applications</w:t>
-      </w:r>
-      <w:r>
-        <w:rPr>
-          <w:rFonts w:asciiTheme="majorHAnsi" w:hAnsiTheme="majorHAnsi" w:cstheme="majorHAnsi"/>
-          <w:bCs/>
-          <w:sz w:val="20"/>
-          <w:szCs w:val="20"/>
-        </w:rPr>
-        <w:t>)</w:t>
+        <w:t>system uptime (Unix Servers, Oracle DBs, Web Applications)</w:t>
       </w:r>
       <w:r>
         <w:rPr>
@@ -2671,10 +2636,20 @@
           <w:rFonts w:asciiTheme="majorHAnsi" w:hAnsiTheme="majorHAnsi" w:cstheme="majorHAnsi"/>
           <w:b/>
           <w:color w:val="auto"/>
-          <w:sz w:val="20"/>
-          <w:szCs w:val="20"/>
-        </w:rPr>
-        <w:t xml:space="preserve">AWS </w:t>
+          <w:sz w:val="22"/>
+          <w:szCs w:val="22"/>
+        </w:rPr>
+        <w:t>AWS</w:t>
+      </w:r>
+      <w:r>
+        <w:rPr>
+          <w:rFonts w:asciiTheme="majorHAnsi" w:hAnsiTheme="majorHAnsi" w:cstheme="majorHAnsi"/>
+          <w:b/>
+          <w:color w:val="auto"/>
+          <w:sz w:val="20"/>
+          <w:szCs w:val="20"/>
+        </w:rPr>
+        <w:t xml:space="preserve"> </w:t>
       </w:r>
       <w:r>
         <w:rPr>
@@ -2704,47 +2679,97 @@
           <w:sz w:val="20"/>
           <w:szCs w:val="20"/>
         </w:rPr>
-        <w:t xml:space="preserve"> Certified Cloud Practitioner</w:t>
-      </w:r>
-      <w:r>
-        <w:rPr>
-          <w:rFonts w:asciiTheme="majorHAnsi" w:hAnsiTheme="majorHAnsi" w:cstheme="majorHAnsi"/>
-          <w:bCs/>
-          <w:color w:val="auto"/>
-          <w:sz w:val="20"/>
-          <w:szCs w:val="20"/>
-        </w:rPr>
-        <w:t xml:space="preserve"> | </w:t>
-      </w:r>
-      <w:r>
-        <w:rPr>
-          <w:rFonts w:asciiTheme="majorHAnsi" w:hAnsiTheme="majorHAnsi" w:cstheme="majorHAnsi"/>
-          <w:b/>
-          <w:color w:val="auto"/>
-          <w:sz w:val="20"/>
-          <w:szCs w:val="20"/>
+        <w:t xml:space="preserve"> </w:t>
+      </w:r>
+      <w:r>
+        <w:rPr>
+          <w:rFonts w:asciiTheme="majorHAnsi" w:hAnsiTheme="majorHAnsi" w:cstheme="majorHAnsi"/>
+          <w:bCs/>
+          <w:color w:val="auto"/>
+          <w:sz w:val="20"/>
+          <w:szCs w:val="20"/>
+        </w:rPr>
+        <w:t xml:space="preserve">CCP     </w:t>
+      </w:r>
+      <w:r>
+        <w:rPr>
+          <w:rFonts w:asciiTheme="majorHAnsi" w:hAnsiTheme="majorHAnsi" w:cstheme="majorHAnsi"/>
+          <w:bCs/>
+          <w:color w:val="auto"/>
+          <w:sz w:val="20"/>
+          <w:szCs w:val="20"/>
+        </w:rPr>
+        <w:t>▪</w:t>
+      </w:r>
+      <w:r>
+        <w:rPr>
+          <w:rFonts w:asciiTheme="majorHAnsi" w:hAnsiTheme="majorHAnsi" w:cstheme="majorHAnsi"/>
+          <w:bCs/>
+          <w:color w:val="auto"/>
+          <w:sz w:val="20"/>
+          <w:szCs w:val="20"/>
+        </w:rPr>
+        <w:t xml:space="preserve"> </w:t>
+      </w:r>
+      <w:r>
+        <w:rPr>
+          <w:rFonts w:asciiTheme="majorHAnsi" w:hAnsiTheme="majorHAnsi" w:cstheme="majorHAnsi"/>
+          <w:b/>
+          <w:color w:val="auto"/>
+          <w:sz w:val="22"/>
+          <w:szCs w:val="22"/>
         </w:rPr>
         <w:t>ITIL 4</w:t>
       </w:r>
       <w:r>
         <w:rPr>
           <w:rFonts w:asciiTheme="majorHAnsi" w:hAnsiTheme="majorHAnsi" w:cstheme="majorHAnsi"/>
-          <w:bCs/>
-          <w:color w:val="auto"/>
-          <w:sz w:val="20"/>
-          <w:szCs w:val="20"/>
-        </w:rPr>
-        <w:t xml:space="preserve"> | </w:t>
-      </w:r>
-      <w:r>
-        <w:rPr>
-          <w:rFonts w:asciiTheme="majorHAnsi" w:hAnsiTheme="majorHAnsi" w:cstheme="majorHAnsi"/>
-          <w:b/>
-          <w:color w:val="auto"/>
-          <w:sz w:val="20"/>
-          <w:szCs w:val="20"/>
-        </w:rPr>
-        <w:t xml:space="preserve">LPI </w:t>
+          <w:b/>
+          <w:color w:val="auto"/>
+          <w:sz w:val="22"/>
+          <w:szCs w:val="22"/>
+        </w:rPr>
+        <w:t xml:space="preserve">     </w:t>
+      </w:r>
+      <w:r>
+        <w:rPr>
+          <w:rFonts w:asciiTheme="majorHAnsi" w:hAnsiTheme="majorHAnsi" w:cstheme="majorHAnsi"/>
+          <w:bCs/>
+          <w:color w:val="auto"/>
+          <w:sz w:val="20"/>
+          <w:szCs w:val="20"/>
+        </w:rPr>
+        <w:t>▪</w:t>
+      </w:r>
+      <w:r>
+        <w:rPr>
+          <w:rFonts w:asciiTheme="majorHAnsi" w:hAnsiTheme="majorHAnsi" w:cstheme="majorHAnsi"/>
+          <w:bCs/>
+          <w:color w:val="auto"/>
+          <w:sz w:val="20"/>
+          <w:szCs w:val="20"/>
+        </w:rPr>
+        <w:t xml:space="preserve"> </w:t>
+      </w:r>
+      <w:r>
+        <w:rPr>
+          <w:rFonts w:asciiTheme="majorHAnsi" w:hAnsiTheme="majorHAnsi" w:cstheme="majorHAnsi"/>
+          <w:b/>
+          <w:color w:val="auto"/>
+          <w:sz w:val="22"/>
+          <w:szCs w:val="22"/>
+        </w:rPr>
+        <w:t>LPI</w:t>
+      </w:r>
+      <w:r>
+        <w:rPr>
+          <w:rFonts w:asciiTheme="majorHAnsi" w:hAnsiTheme="majorHAnsi" w:cstheme="majorHAnsi"/>
+          <w:b/>
+          <w:color w:val="auto"/>
+          <w:sz w:val="20"/>
+          <w:szCs w:val="20"/>
+        </w:rPr>
+        <w:t xml:space="preserve"> </w:t>
       </w:r>
       <w:r>
         <w:rPr>
@@ -2764,27 +2789,117 @@
           <w:sz w:val="20"/>
           <w:szCs w:val="20"/>
         </w:rPr>
-        <w:t xml:space="preserve"> | </w:t>
-      </w:r>
-      <w:r>
-        <w:rPr>
-          <w:rFonts w:asciiTheme="majorHAnsi" w:hAnsiTheme="majorHAnsi" w:cstheme="majorHAnsi"/>
-          <w:b/>
-          <w:color w:val="auto"/>
-          <w:sz w:val="20"/>
-          <w:szCs w:val="20"/>
-        </w:rPr>
-        <w:t xml:space="preserve">CompTIA </w:t>
-      </w:r>
-      <w:r>
-        <w:rPr>
-          <w:rFonts w:asciiTheme="majorHAnsi" w:hAnsiTheme="majorHAnsi" w:cstheme="majorHAnsi"/>
-          <w:bCs/>
-          <w:color w:val="auto"/>
-          <w:sz w:val="20"/>
-          <w:szCs w:val="20"/>
-        </w:rPr>
-        <w:t>A+, Net+, Sec+, Cloud+</w:t>
+        <w:t xml:space="preserve"> </w:t>
+      </w:r>
+      <w:r>
+        <w:rPr>
+          <w:rFonts w:asciiTheme="majorHAnsi" w:hAnsiTheme="majorHAnsi" w:cstheme="majorHAnsi"/>
+          <w:bCs/>
+          <w:color w:val="auto"/>
+          <w:sz w:val="20"/>
+          <w:szCs w:val="20"/>
+        </w:rPr>
+        <w:t xml:space="preserve">     </w:t>
+      </w:r>
+      <w:r>
+        <w:rPr>
+          <w:rFonts w:asciiTheme="majorHAnsi" w:hAnsiTheme="majorHAnsi" w:cstheme="majorHAnsi"/>
+          <w:bCs/>
+          <w:color w:val="auto"/>
+          <w:sz w:val="20"/>
+          <w:szCs w:val="20"/>
+        </w:rPr>
+        <w:t>▪</w:t>
+      </w:r>
+      <w:r>
+        <w:rPr>
+          <w:rFonts w:asciiTheme="majorHAnsi" w:hAnsiTheme="majorHAnsi" w:cstheme="majorHAnsi"/>
+          <w:bCs/>
+          <w:color w:val="auto"/>
+          <w:sz w:val="20"/>
+          <w:szCs w:val="20"/>
+        </w:rPr>
+        <w:t xml:space="preserve"> </w:t>
+      </w:r>
+      <w:r>
+        <w:rPr>
+          <w:rFonts w:asciiTheme="majorHAnsi" w:hAnsiTheme="majorHAnsi" w:cstheme="majorHAnsi"/>
+          <w:b/>
+          <w:color w:val="auto"/>
+          <w:sz w:val="22"/>
+          <w:szCs w:val="22"/>
+        </w:rPr>
+        <w:t>CompTIA</w:t>
+      </w:r>
+      <w:r>
+        <w:rPr>
+          <w:rFonts w:asciiTheme="majorHAnsi" w:hAnsiTheme="majorHAnsi" w:cstheme="majorHAnsi"/>
+          <w:b/>
+          <w:color w:val="auto"/>
+          <w:sz w:val="20"/>
+          <w:szCs w:val="20"/>
+        </w:rPr>
+        <w:t xml:space="preserve"> </w:t>
+      </w:r>
+      <w:r>
+        <w:rPr>
+          <w:rFonts w:asciiTheme="majorHAnsi" w:hAnsiTheme="majorHAnsi" w:cstheme="majorHAnsi"/>
+          <w:bCs/>
+          <w:color w:val="auto"/>
+          <w:sz w:val="20"/>
+          <w:szCs w:val="20"/>
+        </w:rPr>
+        <w:t xml:space="preserve">A+, </w:t>
+      </w:r>
+      <w:r>
+        <w:rPr>
+          <w:rFonts w:asciiTheme="majorHAnsi" w:hAnsiTheme="majorHAnsi" w:cstheme="majorHAnsi"/>
+          <w:bCs/>
+          <w:color w:val="auto"/>
+          <w:sz w:val="20"/>
+          <w:szCs w:val="20"/>
+        </w:rPr>
+        <w:t>Ne</w:t>
+      </w:r>
+      <w:r>
+        <w:rPr>
+          <w:rFonts w:asciiTheme="majorHAnsi" w:hAnsiTheme="majorHAnsi" w:cstheme="majorHAnsi"/>
+          <w:bCs/>
+          <w:color w:val="auto"/>
+          <w:sz w:val="20"/>
+          <w:szCs w:val="20"/>
+        </w:rPr>
+        <w:t>twork</w:t>
+      </w:r>
+      <w:r>
+        <w:rPr>
+          <w:rFonts w:asciiTheme="majorHAnsi" w:hAnsiTheme="majorHAnsi" w:cstheme="majorHAnsi"/>
+          <w:bCs/>
+          <w:color w:val="auto"/>
+          <w:sz w:val="20"/>
+          <w:szCs w:val="20"/>
+        </w:rPr>
+        <w:t>+, Sec</w:t>
+      </w:r>
+      <w:r>
+        <w:rPr>
+          <w:rFonts w:asciiTheme="majorHAnsi" w:hAnsiTheme="majorHAnsi" w:cstheme="majorHAnsi"/>
+          <w:bCs/>
+          <w:color w:val="auto"/>
+          <w:sz w:val="20"/>
+          <w:szCs w:val="20"/>
+        </w:rPr>
+        <w:t>urity</w:t>
+      </w:r>
+      <w:r>
+        <w:rPr>
+          <w:rFonts w:asciiTheme="majorHAnsi" w:hAnsiTheme="majorHAnsi" w:cstheme="majorHAnsi"/>
+          <w:bCs/>
+          <w:color w:val="auto"/>
+          <w:sz w:val="20"/>
+          <w:szCs w:val="20"/>
+        </w:rPr>
+        <w:t>+, Cloud+</w:t>
       </w:r>
     </w:p>
     <w:p>
@@ -2795,8 +2910,8 @@
           <w:rFonts w:asciiTheme="majorHAnsi" w:hAnsiTheme="majorHAnsi" w:cstheme="majorHAnsi"/>
           <w:bCs/>
           <w:color w:val="auto"/>
-          <w:sz w:val="12"/>
-          <w:szCs w:val="12"/>
+          <w:sz w:val="20"/>
+          <w:szCs w:val="20"/>
         </w:rPr>
       </w:pPr>
     </w:p>
@@ -3133,27 +3248,7 @@
             <w:sz w:val="20"/>
             <w:szCs w:val="20"/>
           </w:rPr>
-          <w:t>https://www.pictorem.com/profile</w:t>
-        </w:r>
-        <w:r>
-          <w:rPr>
-            <w:rStyle w:val="Hyperlink"/>
-            <w:rFonts w:asciiTheme="majorHAnsi" w:hAnsiTheme="majorHAnsi" w:cstheme="majorHAnsi"/>
-            <w:bCs/>
-            <w:sz w:val="20"/>
-            <w:szCs w:val="20"/>
-          </w:rPr>
-          <w:t>/</w:t>
-        </w:r>
-        <w:r>
-          <w:rPr>
-            <w:rStyle w:val="Hyperlink"/>
-            <w:rFonts w:asciiTheme="majorHAnsi" w:hAnsiTheme="majorHAnsi" w:cstheme="majorHAnsi"/>
-            <w:bCs/>
-            <w:sz w:val="20"/>
-            <w:szCs w:val="20"/>
-          </w:rPr>
-          <w:t>msnell.photo</w:t>
+          <w:t>https://www.pictorem.com/profile/msnell.photo</w:t>
         </w:r>
       </w:hyperlink>
       <w:r>
@@ -3166,6 +3261,19 @@
         </w:rPr>
         <w:t xml:space="preserve"> - Online photography portfolio/print ordering site</w:t>
       </w:r>
+    </w:p>
+    <w:p>
+      <w:pPr>
+        <w:pStyle w:val="Default"/>
+        <w:spacing w:line="252" w:lineRule="auto"/>
+        <w:rPr>
+          <w:rFonts w:asciiTheme="majorHAnsi" w:hAnsiTheme="majorHAnsi" w:cstheme="majorHAnsi"/>
+          <w:bCs/>
+          <w:color w:val="auto"/>
+          <w:sz w:val="20"/>
+          <w:szCs w:val="20"/>
+        </w:rPr>
+      </w:pPr>
     </w:p>
     <w:sectPr>
       <w:footerReference w:type="default" r:id="rId10"/>

</xml_diff>

<commit_message>
resume fix, bold degree name not school name
</commit_message>
<xml_diff>
--- a/MikeSnell_Resume.docx
+++ b/MikeSnell_Resume.docx
@@ -77,7 +77,7 @@
           <w:color w:val="auto"/>
           <w:sz w:val="20"/>
         </w:rPr>
-        <w:t>engineer</w:t>
+        <w:t>professional</w:t>
       </w:r>
       <w:r>
         <w:rPr>
@@ -125,15 +125,15 @@
           <w:color w:val="auto"/>
           <w:sz w:val="20"/>
         </w:rPr>
-        <w:t>, have a wide range of professional enterprise production experience in IT – supporting systems in both B2B and B2C relationships, and looking for an opportunity to grow as a cloud professional.</w:t>
-      </w:r>
-      <w:r>
-        <w:rPr>
-          <w:rFonts w:asciiTheme="majorHAnsi" w:hAnsiTheme="majorHAnsi" w:cstheme="majorHAnsi"/>
-          <w:color w:val="auto"/>
-          <w:sz w:val="20"/>
-        </w:rPr>
-        <w:t xml:space="preserve"> </w:t>
+        <w:t>, have a wide range of professional enterprise production experience in IT – supporting systems in both B2B and B2C relationships, and looking for an opportunity to grow</w:t>
+      </w:r>
+      <w:r>
+        <w:rPr>
+          <w:rFonts w:asciiTheme="majorHAnsi" w:hAnsiTheme="majorHAnsi" w:cstheme="majorHAnsi"/>
+          <w:color w:val="auto"/>
+          <w:sz w:val="20"/>
+        </w:rPr>
+        <w:t>.</w:t>
       </w:r>
     </w:p>
     <w:p>
@@ -2448,27 +2448,166 @@
           <w:sz w:val="22"/>
           <w:szCs w:val="22"/>
         </w:rPr>
-        <w:t xml:space="preserve">Western Governors University   </w:t>
-      </w:r>
-      <w:r>
-        <w:rPr>
-          <w:rFonts w:asciiTheme="majorHAnsi" w:hAnsiTheme="majorHAnsi" w:cstheme="majorHAnsi"/>
-          <w:b/>
-          <w:bCs/>
-          <w:color w:val="auto"/>
-          <w:sz w:val="22"/>
-          <w:szCs w:val="22"/>
-        </w:rPr>
-        <w:t xml:space="preserve">                </w:t>
-      </w:r>
-      <w:r>
-        <w:rPr>
-          <w:rFonts w:asciiTheme="majorHAnsi" w:hAnsiTheme="majorHAnsi" w:cstheme="majorHAnsi"/>
-          <w:b/>
-          <w:bCs/>
-          <w:color w:val="auto"/>
-          <w:sz w:val="22"/>
-          <w:szCs w:val="22"/>
+        <w:t>Bachelor of Science (B.S.), Network Engineering and Security</w:t>
+      </w:r>
+      <w:r>
+        <w:rPr>
+          <w:rFonts w:asciiTheme="majorHAnsi" w:hAnsiTheme="majorHAnsi" w:cstheme="majorHAnsi"/>
+          <w:i/>
+          <w:iCs/>
+          <w:color w:val="auto"/>
+          <w:sz w:val="22"/>
+          <w:szCs w:val="22"/>
+        </w:rPr>
+        <w:tab/>
+      </w:r>
+      <w:r>
+        <w:rPr>
+          <w:rFonts w:asciiTheme="majorHAnsi" w:hAnsiTheme="majorHAnsi" w:cstheme="majorHAnsi"/>
+          <w:b/>
+          <w:bCs/>
+          <w:color w:val="auto"/>
+          <w:sz w:val="22"/>
+          <w:szCs w:val="22"/>
+        </w:rPr>
+        <w:t xml:space="preserve"> </w:t>
+      </w:r>
+      <w:r>
+        <w:rPr>
+          <w:rFonts w:asciiTheme="majorHAnsi" w:hAnsiTheme="majorHAnsi" w:cstheme="majorHAnsi"/>
+          <w:b/>
+          <w:bCs/>
+          <w:color w:val="auto"/>
+          <w:sz w:val="22"/>
+          <w:szCs w:val="22"/>
+        </w:rPr>
+        <w:t xml:space="preserve">                                                                             </w:t>
+      </w:r>
+      <w:r>
+        <w:rPr>
+          <w:rFonts w:asciiTheme="majorHAnsi" w:hAnsiTheme="majorHAnsi" w:cstheme="majorHAnsi"/>
+          <w:b/>
+          <w:bCs/>
+          <w:color w:val="auto"/>
+          <w:sz w:val="22"/>
+          <w:szCs w:val="22"/>
+        </w:rPr>
+        <w:t xml:space="preserve"> </w:t>
+      </w:r>
+      <w:r>
+        <w:rPr>
+          <w:rFonts w:asciiTheme="majorHAnsi" w:hAnsiTheme="majorHAnsi" w:cstheme="majorHAnsi"/>
+          <w:b/>
+          <w:bCs/>
+          <w:color w:val="auto"/>
+          <w:sz w:val="22"/>
+          <w:szCs w:val="22"/>
+        </w:rPr>
+        <w:t>March 2024</w:t>
+      </w:r>
+      <w:r>
+        <w:rPr>
+          <w:rFonts w:asciiTheme="majorHAnsi" w:hAnsiTheme="majorHAnsi" w:cstheme="majorHAnsi"/>
+          <w:b/>
+          <w:bCs/>
+          <w:color w:val="auto"/>
+          <w:sz w:val="22"/>
+          <w:szCs w:val="22"/>
+        </w:rPr>
+        <w:t xml:space="preserve"> </w:t>
+      </w:r>
+      <w:r>
+        <w:rPr>
+          <w:rFonts w:asciiTheme="majorHAnsi" w:hAnsiTheme="majorHAnsi" w:cstheme="majorHAnsi"/>
+          <w:b/>
+          <w:bCs/>
+          <w:color w:val="auto"/>
+          <w:sz w:val="22"/>
+          <w:szCs w:val="22"/>
+        </w:rPr>
+        <w:t xml:space="preserve">                                          </w:t>
+      </w:r>
+      <w:r>
+        <w:rPr>
+          <w:rFonts w:asciiTheme="majorHAnsi" w:hAnsiTheme="majorHAnsi" w:cstheme="majorHAnsi"/>
+          <w:b/>
+          <w:bCs/>
+          <w:color w:val="auto"/>
+          <w:sz w:val="22"/>
+          <w:szCs w:val="22"/>
+        </w:rPr>
+        <w:t xml:space="preserve">                        </w:t>
+      </w:r>
+      <w:r>
+        <w:rPr>
+          <w:rFonts w:asciiTheme="majorHAnsi" w:hAnsiTheme="majorHAnsi" w:cstheme="majorHAnsi"/>
+          <w:b/>
+          <w:bCs/>
+          <w:color w:val="auto"/>
+          <w:sz w:val="22"/>
+          <w:szCs w:val="22"/>
+        </w:rPr>
+        <w:t xml:space="preserve">         </w:t>
+      </w:r>
+      <w:r>
+        <w:rPr>
+          <w:rFonts w:asciiTheme="majorHAnsi" w:hAnsiTheme="majorHAnsi" w:cstheme="majorHAnsi"/>
+          <w:b/>
+          <w:bCs/>
+          <w:color w:val="auto"/>
+          <w:sz w:val="22"/>
+          <w:szCs w:val="22"/>
+        </w:rPr>
+        <w:t xml:space="preserve">          </w:t>
+      </w:r>
+      <w:r>
+        <w:rPr>
+          <w:rFonts w:asciiTheme="majorHAnsi" w:hAnsiTheme="majorHAnsi" w:cstheme="majorHAnsi"/>
+          <w:b/>
+          <w:bCs/>
+          <w:color w:val="auto"/>
+          <w:sz w:val="22"/>
+          <w:szCs w:val="22"/>
+        </w:rPr>
+        <w:t xml:space="preserve">                 </w:t>
+      </w:r>
+    </w:p>
+    <w:p>
+      <w:pPr>
+        <w:pStyle w:val="Default"/>
+        <w:spacing w:line="252" w:lineRule="auto"/>
+        <w:rPr>
+          <w:rFonts w:asciiTheme="majorHAnsi" w:hAnsiTheme="majorHAnsi" w:cstheme="majorHAnsi"/>
+          <w:bCs/>
+          <w:color w:val="auto"/>
+          <w:sz w:val="20"/>
+          <w:szCs w:val="20"/>
+        </w:rPr>
+      </w:pPr>
+      <w:r>
+        <w:rPr>
+          <w:rFonts w:asciiTheme="majorHAnsi" w:hAnsiTheme="majorHAnsi" w:cstheme="majorHAnsi"/>
+          <w:i/>
+          <w:iCs/>
+          <w:color w:val="auto"/>
+          <w:sz w:val="20"/>
+          <w:szCs w:val="20"/>
+        </w:rPr>
+        <w:t>Western Governors University</w:t>
+      </w:r>
+      <w:r>
+        <w:rPr>
+          <w:rFonts w:asciiTheme="majorHAnsi" w:hAnsiTheme="majorHAnsi" w:cstheme="majorHAnsi"/>
+          <w:color w:val="auto"/>
+          <w:sz w:val="22"/>
+          <w:szCs w:val="22"/>
+        </w:rPr>
+        <w:tab/>
+      </w:r>
+      <w:r>
+        <w:rPr>
+          <w:rFonts w:asciiTheme="majorHAnsi" w:hAnsiTheme="majorHAnsi" w:cstheme="majorHAnsi"/>
+          <w:color w:val="auto"/>
         </w:rPr>
         <w:tab/>
         <w:t xml:space="preserve">   </w:t>
@@ -2476,79 +2615,49 @@
       <w:r>
         <w:rPr>
           <w:rFonts w:asciiTheme="majorHAnsi" w:hAnsiTheme="majorHAnsi" w:cstheme="majorHAnsi"/>
-          <w:b/>
-          <w:bCs/>
-          <w:color w:val="auto"/>
-          <w:sz w:val="22"/>
-          <w:szCs w:val="22"/>
-        </w:rPr>
-        <w:t xml:space="preserve">                                          </w:t>
-      </w:r>
-      <w:r>
-        <w:rPr>
-          <w:rFonts w:asciiTheme="majorHAnsi" w:hAnsiTheme="majorHAnsi" w:cstheme="majorHAnsi"/>
-          <w:b/>
-          <w:bCs/>
-          <w:color w:val="auto"/>
-          <w:sz w:val="22"/>
-          <w:szCs w:val="22"/>
-        </w:rPr>
-        <w:t xml:space="preserve">                        </w:t>
-      </w:r>
-      <w:r>
-        <w:rPr>
-          <w:rFonts w:asciiTheme="majorHAnsi" w:hAnsiTheme="majorHAnsi" w:cstheme="majorHAnsi"/>
-          <w:b/>
-          <w:bCs/>
-          <w:color w:val="auto"/>
-          <w:sz w:val="22"/>
-          <w:szCs w:val="22"/>
-        </w:rPr>
-        <w:t xml:space="preserve">         </w:t>
-      </w:r>
-      <w:r>
-        <w:rPr>
-          <w:rFonts w:asciiTheme="majorHAnsi" w:hAnsiTheme="majorHAnsi" w:cstheme="majorHAnsi"/>
-          <w:b/>
-          <w:bCs/>
-          <w:color w:val="auto"/>
-          <w:sz w:val="22"/>
-          <w:szCs w:val="22"/>
-        </w:rPr>
+          <w:color w:val="auto"/>
+        </w:rPr>
+        <w:tab/>
+      </w:r>
+      <w:r>
+        <w:rPr>
+          <w:rFonts w:asciiTheme="majorHAnsi" w:hAnsiTheme="majorHAnsi" w:cstheme="majorHAnsi"/>
+          <w:color w:val="auto"/>
+        </w:rPr>
+        <w:tab/>
+      </w:r>
+      <w:r>
+        <w:rPr>
+          <w:rFonts w:asciiTheme="majorHAnsi" w:hAnsiTheme="majorHAnsi" w:cstheme="majorHAnsi"/>
+          <w:color w:val="auto"/>
+        </w:rPr>
+        <w:tab/>
         <w:t xml:space="preserve">          </w:t>
       </w:r>
       <w:r>
         <w:rPr>
           <w:rFonts w:asciiTheme="majorHAnsi" w:hAnsiTheme="majorHAnsi" w:cstheme="majorHAnsi"/>
-          <w:b/>
-          <w:bCs/>
-          <w:color w:val="auto"/>
-          <w:sz w:val="22"/>
-          <w:szCs w:val="22"/>
-        </w:rPr>
-        <w:t xml:space="preserve">                    </w:t>
-      </w:r>
-      <w:r>
-        <w:rPr>
-          <w:rFonts w:asciiTheme="majorHAnsi" w:hAnsiTheme="majorHAnsi" w:cstheme="majorHAnsi"/>
-          <w:b/>
-          <w:bCs/>
-          <w:color w:val="auto"/>
-          <w:sz w:val="22"/>
-          <w:szCs w:val="22"/>
-        </w:rPr>
-        <w:t>March 2024</w:t>
-      </w:r>
-      <w:r>
-        <w:rPr>
-          <w:rFonts w:asciiTheme="majorHAnsi" w:hAnsiTheme="majorHAnsi" w:cstheme="majorHAnsi"/>
-          <w:b/>
-          <w:bCs/>
-          <w:color w:val="auto"/>
-          <w:sz w:val="22"/>
-          <w:szCs w:val="22"/>
-        </w:rPr>
-        <w:t xml:space="preserve">    </w:t>
+          <w:color w:val="auto"/>
+        </w:rPr>
+        <w:t xml:space="preserve">  </w:t>
+      </w:r>
+      <w:r>
+        <w:rPr>
+          <w:rFonts w:asciiTheme="majorHAnsi" w:hAnsiTheme="majorHAnsi" w:cstheme="majorHAnsi"/>
+          <w:iCs/>
+          <w:color w:val="auto"/>
+        </w:rPr>
+        <w:br/>
+      </w:r>
+      <w:r>
+        <w:rPr>
+          <w:rFonts w:asciiTheme="majorHAnsi" w:hAnsiTheme="majorHAnsi" w:cstheme="majorHAnsi"/>
+          <w:bCs/>
+          <w:color w:val="auto"/>
+          <w:sz w:val="20"/>
+          <w:szCs w:val="20"/>
+        </w:rPr>
+        <w:t>▪ Wrote network and client configuration automations using Python &amp; Ansible. Examples of automations: Setting up VLAN's, gathering configurations/pushing new ones, configuring log in banners, and creating users.</w:t>
       </w:r>
     </w:p>
     <w:p>
@@ -2566,100 +2675,22 @@
       <w:r>
         <w:rPr>
           <w:rFonts w:asciiTheme="majorHAnsi" w:hAnsiTheme="majorHAnsi" w:cstheme="majorHAnsi"/>
-          <w:i/>
-          <w:iCs/>
-          <w:color w:val="auto"/>
-          <w:sz w:val="20"/>
-          <w:szCs w:val="20"/>
-        </w:rPr>
-        <w:t>Bachelor of Science (B.S.), Network Engineering and Security</w:t>
-      </w:r>
-      <w:r>
-        <w:rPr>
-          <w:rFonts w:asciiTheme="majorHAnsi" w:hAnsiTheme="majorHAnsi" w:cstheme="majorHAnsi"/>
-          <w:i/>
-          <w:iCs/>
-          <w:color w:val="auto"/>
-          <w:sz w:val="22"/>
-          <w:szCs w:val="22"/>
-        </w:rPr>
-        <w:tab/>
-      </w:r>
-      <w:r>
-        <w:rPr>
-          <w:rFonts w:asciiTheme="majorHAnsi" w:hAnsiTheme="majorHAnsi" w:cstheme="majorHAnsi"/>
-          <w:color w:val="auto"/>
-        </w:rPr>
-        <w:tab/>
-      </w:r>
-      <w:r>
-        <w:rPr>
-          <w:rFonts w:asciiTheme="majorHAnsi" w:hAnsiTheme="majorHAnsi" w:cstheme="majorHAnsi"/>
-          <w:color w:val="auto"/>
-        </w:rPr>
-        <w:tab/>
-      </w:r>
-      <w:r>
-        <w:rPr>
-          <w:rFonts w:asciiTheme="majorHAnsi" w:hAnsiTheme="majorHAnsi" w:cstheme="majorHAnsi"/>
-          <w:color w:val="auto"/>
-        </w:rPr>
-        <w:tab/>
-      </w:r>
-      <w:r>
-        <w:rPr>
-          <w:rFonts w:asciiTheme="majorHAnsi" w:hAnsiTheme="majorHAnsi" w:cstheme="majorHAnsi"/>
-          <w:color w:val="auto"/>
-        </w:rPr>
-        <w:tab/>
-        <w:t xml:space="preserve">   </w:t>
-      </w:r>
-      <w:r>
-        <w:rPr>
-          <w:rFonts w:asciiTheme="majorHAnsi" w:hAnsiTheme="majorHAnsi" w:cstheme="majorHAnsi"/>
-          <w:color w:val="auto"/>
-        </w:rPr>
-        <w:tab/>
-      </w:r>
-      <w:r>
-        <w:rPr>
-          <w:rFonts w:asciiTheme="majorHAnsi" w:hAnsiTheme="majorHAnsi" w:cstheme="majorHAnsi"/>
-          <w:color w:val="auto"/>
-        </w:rPr>
-        <w:tab/>
-      </w:r>
-      <w:r>
-        <w:rPr>
-          <w:rFonts w:asciiTheme="majorHAnsi" w:hAnsiTheme="majorHAnsi" w:cstheme="majorHAnsi"/>
-          <w:color w:val="auto"/>
-        </w:rPr>
-        <w:tab/>
-        <w:t xml:space="preserve">          </w:t>
-      </w:r>
-      <w:r>
-        <w:rPr>
-          <w:rFonts w:asciiTheme="majorHAnsi" w:hAnsiTheme="majorHAnsi" w:cstheme="majorHAnsi"/>
-          <w:color w:val="auto"/>
-        </w:rPr>
-        <w:t xml:space="preserve">  </w:t>
-      </w:r>
-      <w:r>
-        <w:rPr>
-          <w:rFonts w:asciiTheme="majorHAnsi" w:hAnsiTheme="majorHAnsi" w:cstheme="majorHAnsi"/>
-          <w:iCs/>
-          <w:color w:val="auto"/>
-        </w:rPr>
-        <w:br/>
-      </w:r>
-      <w:r>
-        <w:rPr>
-          <w:rFonts w:asciiTheme="majorHAnsi" w:hAnsiTheme="majorHAnsi" w:cstheme="majorHAnsi"/>
-          <w:bCs/>
-          <w:color w:val="auto"/>
-          <w:sz w:val="20"/>
-          <w:szCs w:val="20"/>
-        </w:rPr>
-        <w:t>▪ Wrote network and client configuration automations using Python &amp; Ansible. Examples of automations: Setting up VLAN's, gathering configurations/pushing new ones, configuring log in banners, and creating users.</w:t>
+          <w:bCs/>
+          <w:color w:val="auto"/>
+          <w:sz w:val="20"/>
+          <w:szCs w:val="20"/>
+        </w:rPr>
+        <w:t>▪ Configured and troubleshot virtual environments. Oracle VirtualBox, VMWare player, GNS3 (virtualized networks) &amp; cloud hosted</w:t>
+      </w:r>
+      <w:r>
+        <w:rPr>
+          <w:rFonts w:asciiTheme="majorHAnsi" w:hAnsiTheme="majorHAnsi" w:cstheme="majorHAnsi"/>
+          <w:bCs/>
+          <w:color w:val="auto"/>
+          <w:sz w:val="20"/>
+          <w:szCs w:val="20"/>
+        </w:rPr>
+        <w:t>.</w:t>
       </w:r>
     </w:p>
     <w:p>
@@ -2682,39 +2713,6 @@
           <w:sz w:val="20"/>
           <w:szCs w:val="20"/>
         </w:rPr>
-        <w:t>▪ Configured and troubleshot virtual environments. Oracle VirtualBox, VMWare player, GNS3 (virtualized networks) &amp; cloud hosted</w:t>
-      </w:r>
-      <w:r>
-        <w:rPr>
-          <w:rFonts w:asciiTheme="majorHAnsi" w:hAnsiTheme="majorHAnsi" w:cstheme="majorHAnsi"/>
-          <w:bCs/>
-          <w:color w:val="auto"/>
-          <w:sz w:val="20"/>
-          <w:szCs w:val="20"/>
-        </w:rPr>
-        <w:t>.</w:t>
-      </w:r>
-    </w:p>
-    <w:p>
-      <w:pPr>
-        <w:pStyle w:val="Default"/>
-        <w:spacing w:line="252" w:lineRule="auto"/>
-        <w:rPr>
-          <w:rFonts w:asciiTheme="majorHAnsi" w:hAnsiTheme="majorHAnsi" w:cstheme="majorHAnsi"/>
-          <w:bCs/>
-          <w:color w:val="auto"/>
-          <w:sz w:val="20"/>
-          <w:szCs w:val="20"/>
-        </w:rPr>
-      </w:pPr>
-      <w:r>
-        <w:rPr>
-          <w:rFonts w:asciiTheme="majorHAnsi" w:hAnsiTheme="majorHAnsi" w:cstheme="majorHAnsi"/>
-          <w:bCs/>
-          <w:color w:val="auto"/>
-          <w:sz w:val="20"/>
-          <w:szCs w:val="20"/>
-        </w:rPr>
         <w:t>▪ Network/system administration: setting up servers</w:t>
       </w:r>
       <w:r>
@@ -2785,18 +2783,7 @@
           <w:sz w:val="20"/>
           <w:szCs w:val="20"/>
         </w:rPr>
-        <w:t xml:space="preserve">distributing ssh keys for remote access, firewall configuration (network hardware and clients). Primary net hardware used: </w:t>
-      </w:r>
-      <w:proofErr w:type="spellStart"/>
-      <w:r>
-        <w:rPr>
-          <w:rFonts w:asciiTheme="majorHAnsi" w:hAnsiTheme="majorHAnsi" w:cstheme="majorHAnsi"/>
-          <w:bCs/>
-          <w:color w:val="auto"/>
-          <w:sz w:val="20"/>
-          <w:szCs w:val="20"/>
-        </w:rPr>
-        <w:t>OPN</w:t>
+        <w:t>distributing ssh keys for remote access, firewall configuration (network hardware and clients). Primary net hardware used: OPN</w:t>
       </w:r>
       <w:r>
         <w:rPr>
@@ -2816,29 +2803,7 @@
           <w:sz w:val="20"/>
           <w:szCs w:val="20"/>
         </w:rPr>
-        <w:t>ense</w:t>
-      </w:r>
-      <w:proofErr w:type="spellEnd"/>
-      <w:r>
-        <w:rPr>
-          <w:rFonts w:asciiTheme="majorHAnsi" w:hAnsiTheme="majorHAnsi" w:cstheme="majorHAnsi"/>
-          <w:bCs/>
-          <w:color w:val="auto"/>
-          <w:sz w:val="20"/>
-          <w:szCs w:val="20"/>
-        </w:rPr>
-        <w:t xml:space="preserve"> firewalls, </w:t>
-      </w:r>
-      <w:proofErr w:type="spellStart"/>
-      <w:r>
-        <w:rPr>
-          <w:rFonts w:asciiTheme="majorHAnsi" w:hAnsiTheme="majorHAnsi" w:cstheme="majorHAnsi"/>
-          <w:bCs/>
-          <w:color w:val="auto"/>
-          <w:sz w:val="20"/>
-          <w:szCs w:val="20"/>
-        </w:rPr>
-        <w:t>Vy</w:t>
+        <w:t>ense firewalls, Vy</w:t>
       </w:r>
       <w:r>
         <w:rPr>
@@ -2850,7 +2815,6 @@
         </w:rPr>
         <w:t>OS</w:t>
       </w:r>
-      <w:proofErr w:type="spellEnd"/>
       <w:r>
         <w:rPr>
           <w:rFonts w:asciiTheme="majorHAnsi" w:hAnsiTheme="majorHAnsi" w:cstheme="majorHAnsi"/>
@@ -3195,73 +3159,7 @@
           <w:sz w:val="20"/>
           <w:szCs w:val="20"/>
         </w:rPr>
-        <w:t xml:space="preserve"> CI/CD, </w:t>
-      </w:r>
-      <w:proofErr w:type="spellStart"/>
-      <w:r>
-        <w:rPr>
-          <w:rFonts w:asciiTheme="majorHAnsi" w:hAnsiTheme="majorHAnsi" w:cstheme="majorHAnsi"/>
-          <w:bCs/>
-          <w:color w:val="auto"/>
-          <w:sz w:val="20"/>
-          <w:szCs w:val="20"/>
-        </w:rPr>
-        <w:t>GitHib</w:t>
-      </w:r>
-      <w:proofErr w:type="spellEnd"/>
-      <w:r>
-        <w:rPr>
-          <w:rFonts w:asciiTheme="majorHAnsi" w:hAnsiTheme="majorHAnsi" w:cstheme="majorHAnsi"/>
-          <w:bCs/>
-          <w:color w:val="auto"/>
-          <w:sz w:val="20"/>
-          <w:szCs w:val="20"/>
-        </w:rPr>
-        <w:t xml:space="preserve">, AWS </w:t>
-      </w:r>
-      <w:proofErr w:type="spellStart"/>
-      <w:r>
-        <w:rPr>
-          <w:rFonts w:asciiTheme="majorHAnsi" w:hAnsiTheme="majorHAnsi" w:cstheme="majorHAnsi"/>
-          <w:bCs/>
-          <w:color w:val="auto"/>
-          <w:sz w:val="20"/>
-          <w:szCs w:val="20"/>
-        </w:rPr>
-        <w:t>Codepipeline</w:t>
-      </w:r>
-      <w:proofErr w:type="spellEnd"/>
-      <w:r>
-        <w:rPr>
-          <w:rFonts w:asciiTheme="majorHAnsi" w:hAnsiTheme="majorHAnsi" w:cstheme="majorHAnsi"/>
-          <w:bCs/>
-          <w:color w:val="auto"/>
-          <w:sz w:val="20"/>
-          <w:szCs w:val="20"/>
-        </w:rPr>
-        <w:t xml:space="preserve">, S3, </w:t>
-      </w:r>
-      <w:proofErr w:type="spellStart"/>
-      <w:r>
-        <w:rPr>
-          <w:rFonts w:asciiTheme="majorHAnsi" w:hAnsiTheme="majorHAnsi" w:cstheme="majorHAnsi"/>
-          <w:bCs/>
-          <w:color w:val="auto"/>
-          <w:sz w:val="20"/>
-          <w:szCs w:val="20"/>
-        </w:rPr>
-        <w:t>Cloudfront</w:t>
-      </w:r>
-      <w:proofErr w:type="spellEnd"/>
-      <w:r>
-        <w:rPr>
-          <w:rFonts w:asciiTheme="majorHAnsi" w:hAnsiTheme="majorHAnsi" w:cstheme="majorHAnsi"/>
-          <w:bCs/>
-          <w:color w:val="auto"/>
-          <w:sz w:val="20"/>
-          <w:szCs w:val="20"/>
-        </w:rPr>
-        <w:t>, Amazon Certificate Manager for SSL, Lambda, HTML, CSS</w:t>
+        <w:t xml:space="preserve"> CI/CD, GitHib, AWS Codepipeline, S3, Cloudfront, Amazon Certificate Manager for SSL, Lambda, HTML, CSS</w:t>
       </w:r>
       <w:r>
         <w:rPr>
@@ -3412,27 +3310,7 @@
             <w:sz w:val="20"/>
             <w:szCs w:val="20"/>
           </w:rPr>
-          <w:t>https://www.pictorem.com/profile</w:t>
-        </w:r>
-        <w:r>
-          <w:rPr>
-            <w:rStyle w:val="Hyperlink"/>
-            <w:rFonts w:asciiTheme="majorHAnsi" w:hAnsiTheme="majorHAnsi" w:cstheme="majorHAnsi"/>
-            <w:bCs/>
-            <w:sz w:val="20"/>
-            <w:szCs w:val="20"/>
-          </w:rPr>
-          <w:t>/</w:t>
-        </w:r>
-        <w:r>
-          <w:rPr>
-            <w:rStyle w:val="Hyperlink"/>
-            <w:rFonts w:asciiTheme="majorHAnsi" w:hAnsiTheme="majorHAnsi" w:cstheme="majorHAnsi"/>
-            <w:bCs/>
-            <w:sz w:val="20"/>
-            <w:szCs w:val="20"/>
-          </w:rPr>
-          <w:t>msnell.photo</w:t>
+          <w:t>https://www.pictorem.com/profile/msnell.photo</w:t>
         </w:r>
       </w:hyperlink>
       <w:r>
@@ -6117,6 +5995,7 @@
   <w:style w:type="character" w:default="1" w:styleId="DefaultParagraphFont">
     <w:name w:val="Default Paragraph Font"/>
     <w:uiPriority w:val="1"/>
+    <w:semiHidden/>
     <w:unhideWhenUsed/>
   </w:style>
   <w:style w:type="table" w:default="1" w:styleId="TableNormal">

</xml_diff>